<commit_message>
Updated help file and updated Q-SYS test file to v10.0.1
Fixes issue #54
</commit_message>
<xml_diff>
--- a/QscQsys/SIMPL/Qsys Core Help File.docx
+++ b/QscQsys/SIMPL/Qsys Core Help File.docx
@@ -278,7 +278,16 @@
                 <w:sz w:val="15"/>
                 <w:szCs w:val="24"/>
               </w:rPr>
-              <w:t>.0</w:t>
+              <w:t>.</w:t>
+            </w:r>
+            <w:r>
+              <w:rPr>
+                <w:rFonts w:ascii="Verdana" w:hAnsi="Verdana"/>
+                <w:color w:val="000000"/>
+                <w:sz w:val="15"/>
+                <w:szCs w:val="24"/>
+              </w:rPr>
+              <w:t>1</w:t>
             </w:r>
           </w:p>
         </w:tc>

</xml_diff>

<commit_message>
Update compiled tests and Qsys Core documentation
Refreshed 3 Series and 4 Series compiled test files and updated Qsys Core Help documentation in both DOCX and PDF formats.
</commit_message>
<xml_diff>
--- a/QscQsys/SIMPL/Qsys Core Help File.docx
+++ b/QscQsys/SIMPL/Qsys Core Help File.docx
@@ -118,6 +118,7 @@
                 <w:szCs w:val="24"/>
               </w:rPr>
             </w:pPr>
+            <w:proofErr w:type="spellStart"/>
             <w:r>
               <w:rPr>
                 <w:rFonts w:ascii="Verdana" w:hAnsi="Verdana"/>
@@ -125,7 +126,17 @@
                 <w:sz w:val="15"/>
                 <w:szCs w:val="24"/>
               </w:rPr>
-              <w:t>Qsys Core</w:t>
+              <w:t>Qsys</w:t>
+            </w:r>
+            <w:proofErr w:type="spellEnd"/>
+            <w:r>
+              <w:rPr>
+                <w:rFonts w:ascii="Verdana" w:hAnsi="Verdana"/>
+                <w:color w:val="000000"/>
+                <w:sz w:val="15"/>
+                <w:szCs w:val="24"/>
+              </w:rPr>
+              <w:t xml:space="preserve"> Core</w:t>
             </w:r>
           </w:p>
         </w:tc>
@@ -182,6 +193,7 @@
                 <w:szCs w:val="24"/>
               </w:rPr>
             </w:pPr>
+            <w:proofErr w:type="spellStart"/>
             <w:r>
               <w:rPr>
                 <w:rFonts w:ascii="Verdana" w:hAnsi="Verdana"/>
@@ -191,6 +203,7 @@
               </w:rPr>
               <w:t>Qsys</w:t>
             </w:r>
+            <w:proofErr w:type="spellEnd"/>
           </w:p>
         </w:tc>
       </w:tr>
@@ -287,7 +300,7 @@
                 <w:sz w:val="15"/>
                 <w:szCs w:val="24"/>
               </w:rPr>
-              <w:t>1</w:t>
+              <w:t>2</w:t>
             </w:r>
           </w:p>
         </w:tc>
@@ -866,7 +879,87 @@
                 <w:sz w:val="16"/>
                 <w:szCs w:val="24"/>
               </w:rPr>
-              <w:t xml:space="preserve"> Pulse this after DeploymentHost, TestingHost, DeploymentMode, and UseExternalConnection have been set to their desired states.</w:t>
+              <w:t xml:space="preserve"> Pulse this after </w:t>
+            </w:r>
+            <w:proofErr w:type="spellStart"/>
+            <w:r>
+              <w:rPr>
+                <w:rFonts w:ascii="Arial" w:hAnsi="Arial" w:cs="Arial"/>
+                <w:color w:val="000000"/>
+                <w:sz w:val="16"/>
+                <w:szCs w:val="24"/>
+              </w:rPr>
+              <w:t>DeploymentHost</w:t>
+            </w:r>
+            <w:proofErr w:type="spellEnd"/>
+            <w:r>
+              <w:rPr>
+                <w:rFonts w:ascii="Arial" w:hAnsi="Arial" w:cs="Arial"/>
+                <w:color w:val="000000"/>
+                <w:sz w:val="16"/>
+                <w:szCs w:val="24"/>
+              </w:rPr>
+              <w:t xml:space="preserve">, </w:t>
+            </w:r>
+            <w:proofErr w:type="spellStart"/>
+            <w:r>
+              <w:rPr>
+                <w:rFonts w:ascii="Arial" w:hAnsi="Arial" w:cs="Arial"/>
+                <w:color w:val="000000"/>
+                <w:sz w:val="16"/>
+                <w:szCs w:val="24"/>
+              </w:rPr>
+              <w:t>TestingHost</w:t>
+            </w:r>
+            <w:proofErr w:type="spellEnd"/>
+            <w:r>
+              <w:rPr>
+                <w:rFonts w:ascii="Arial" w:hAnsi="Arial" w:cs="Arial"/>
+                <w:color w:val="000000"/>
+                <w:sz w:val="16"/>
+                <w:szCs w:val="24"/>
+              </w:rPr>
+              <w:t xml:space="preserve">, </w:t>
+            </w:r>
+            <w:proofErr w:type="spellStart"/>
+            <w:r>
+              <w:rPr>
+                <w:rFonts w:ascii="Arial" w:hAnsi="Arial" w:cs="Arial"/>
+                <w:color w:val="000000"/>
+                <w:sz w:val="16"/>
+                <w:szCs w:val="24"/>
+              </w:rPr>
+              <w:t>DeploymentMode</w:t>
+            </w:r>
+            <w:proofErr w:type="spellEnd"/>
+            <w:r>
+              <w:rPr>
+                <w:rFonts w:ascii="Arial" w:hAnsi="Arial" w:cs="Arial"/>
+                <w:color w:val="000000"/>
+                <w:sz w:val="16"/>
+                <w:szCs w:val="24"/>
+              </w:rPr>
+              <w:t xml:space="preserve">, and </w:t>
+            </w:r>
+            <w:proofErr w:type="spellStart"/>
+            <w:r>
+              <w:rPr>
+                <w:rFonts w:ascii="Arial" w:hAnsi="Arial" w:cs="Arial"/>
+                <w:color w:val="000000"/>
+                <w:sz w:val="16"/>
+                <w:szCs w:val="24"/>
+              </w:rPr>
+              <w:t>UseExternalConnection</w:t>
+            </w:r>
+            <w:proofErr w:type="spellEnd"/>
+            <w:r>
+              <w:rPr>
+                <w:rFonts w:ascii="Arial" w:hAnsi="Arial" w:cs="Arial"/>
+                <w:color w:val="000000"/>
+                <w:sz w:val="16"/>
+                <w:szCs w:val="24"/>
+              </w:rPr>
+              <w:t xml:space="preserve"> have been set to their desired states.</w:t>
             </w:r>
           </w:p>
         </w:tc>
@@ -889,6 +982,7 @@
                 <w:szCs w:val="16"/>
               </w:rPr>
             </w:pPr>
+            <w:proofErr w:type="spellStart"/>
             <w:r>
               <w:rPr>
                 <w:rFonts w:ascii="Arial" w:hAnsi="Arial" w:cs="Arial"/>
@@ -899,6 +993,7 @@
               </w:rPr>
               <w:t>DeploymentHost</w:t>
             </w:r>
+            <w:proofErr w:type="spellEnd"/>
           </w:p>
         </w:tc>
         <w:tc>
@@ -948,7 +1043,27 @@
                 <w:sz w:val="16"/>
                 <w:szCs w:val="24"/>
               </w:rPr>
-              <w:t xml:space="preserve">IP Address or Hostname of the Q-SYS Core to connect to for Deployment. This value will be used when DeploymentMode is </w:t>
+              <w:t xml:space="preserve">IP Address or Hostname of the Q-SYS Core to connect to for Deployment. This value will be used when </w:t>
+            </w:r>
+            <w:proofErr w:type="spellStart"/>
+            <w:r>
+              <w:rPr>
+                <w:rFonts w:ascii="Arial" w:hAnsi="Arial" w:cs="Arial"/>
+                <w:color w:val="000000"/>
+                <w:sz w:val="16"/>
+                <w:szCs w:val="24"/>
+              </w:rPr>
+              <w:t>DeploymentMode</w:t>
+            </w:r>
+            <w:proofErr w:type="spellEnd"/>
+            <w:r>
+              <w:rPr>
+                <w:rFonts w:ascii="Arial" w:hAnsi="Arial" w:cs="Arial"/>
+                <w:color w:val="000000"/>
+                <w:sz w:val="16"/>
+                <w:szCs w:val="24"/>
+              </w:rPr>
+              <w:t xml:space="preserve"> is </w:t>
             </w:r>
             <w:r>
               <w:rPr>
@@ -997,7 +1112,29 @@
                 <w:sz w:val="16"/>
                 <w:szCs w:val="16"/>
               </w:rPr>
-              <w:t>[TestingHost]</w:t>
+              <w:t>[</w:t>
+            </w:r>
+            <w:proofErr w:type="spellStart"/>
+            <w:r>
+              <w:rPr>
+                <w:rFonts w:ascii="Arial" w:hAnsi="Arial" w:cs="Arial"/>
+                <w:b/>
+                <w:bCs/>
+                <w:sz w:val="16"/>
+                <w:szCs w:val="16"/>
+              </w:rPr>
+              <w:t>TestingHost</w:t>
+            </w:r>
+            <w:proofErr w:type="spellEnd"/>
+            <w:r>
+              <w:rPr>
+                <w:rFonts w:ascii="Arial" w:hAnsi="Arial" w:cs="Arial"/>
+                <w:b/>
+                <w:bCs/>
+                <w:sz w:val="16"/>
+                <w:szCs w:val="16"/>
+              </w:rPr>
+              <w:t>]</w:t>
             </w:r>
           </w:p>
         </w:tc>
@@ -1048,7 +1185,27 @@
                 <w:sz w:val="16"/>
                 <w:szCs w:val="24"/>
               </w:rPr>
-              <w:t xml:space="preserve">IP Address or Hostname of the Q-SYS Core to connect to for Testing. This value will be used when DeploymentMode is </w:t>
+              <w:t xml:space="preserve">IP Address or Hostname of the Q-SYS Core to connect to for Testing. This value will be used when </w:t>
+            </w:r>
+            <w:proofErr w:type="spellStart"/>
+            <w:r>
+              <w:rPr>
+                <w:rFonts w:ascii="Arial" w:hAnsi="Arial" w:cs="Arial"/>
+                <w:color w:val="000000"/>
+                <w:sz w:val="16"/>
+                <w:szCs w:val="24"/>
+              </w:rPr>
+              <w:t>DeploymentMode</w:t>
+            </w:r>
+            <w:proofErr w:type="spellEnd"/>
+            <w:r>
+              <w:rPr>
+                <w:rFonts w:ascii="Arial" w:hAnsi="Arial" w:cs="Arial"/>
+                <w:color w:val="000000"/>
+                <w:sz w:val="16"/>
+                <w:szCs w:val="24"/>
+              </w:rPr>
+              <w:t xml:space="preserve"> is </w:t>
             </w:r>
             <w:r>
               <w:rPr>
@@ -1089,6 +1246,7 @@
                 <w:szCs w:val="16"/>
               </w:rPr>
             </w:pPr>
+            <w:proofErr w:type="spellStart"/>
             <w:r>
               <w:rPr>
                 <w:rFonts w:ascii="Arial" w:hAnsi="Arial" w:cs="Arial"/>
@@ -1099,6 +1257,7 @@
               </w:rPr>
               <w:t>DeploymentMode</w:t>
             </w:r>
+            <w:proofErr w:type="spellEnd"/>
           </w:p>
           <w:p>
             <w:pPr>
@@ -1158,7 +1317,27 @@
                 <w:sz w:val="16"/>
                 <w:szCs w:val="24"/>
               </w:rPr>
-              <w:t xml:space="preserve">Specifies whether to use DeploymentHost or Testing Host. </w:t>
+              <w:t xml:space="preserve">Specifies whether to use </w:t>
+            </w:r>
+            <w:proofErr w:type="spellStart"/>
+            <w:r>
+              <w:rPr>
+                <w:rFonts w:ascii="Arial" w:hAnsi="Arial" w:cs="Arial"/>
+                <w:color w:val="000000"/>
+                <w:sz w:val="16"/>
+                <w:szCs w:val="24"/>
+              </w:rPr>
+              <w:t>DeploymentHost</w:t>
+            </w:r>
+            <w:proofErr w:type="spellEnd"/>
+            <w:r>
+              <w:rPr>
+                <w:rFonts w:ascii="Arial" w:hAnsi="Arial" w:cs="Arial"/>
+                <w:color w:val="000000"/>
+                <w:sz w:val="16"/>
+                <w:szCs w:val="24"/>
+              </w:rPr>
+              <w:t xml:space="preserve"> or Testing Host. </w:t>
             </w:r>
           </w:p>
           <w:p>
@@ -1187,8 +1366,19 @@
                 <w:sz w:val="16"/>
                 <w:szCs w:val="24"/>
               </w:rPr>
-              <w:t>: DeploymentHost</w:t>
-            </w:r>
+              <w:t xml:space="preserve">: </w:t>
+            </w:r>
+            <w:proofErr w:type="spellStart"/>
+            <w:r>
+              <w:rPr>
+                <w:rFonts w:ascii="Arial" w:hAnsi="Arial" w:cs="Arial"/>
+                <w:color w:val="000000"/>
+                <w:sz w:val="16"/>
+                <w:szCs w:val="24"/>
+              </w:rPr>
+              <w:t>DeploymentHost</w:t>
+            </w:r>
+            <w:proofErr w:type="spellEnd"/>
           </w:p>
           <w:p>
             <w:pPr>
@@ -1216,8 +1406,19 @@
                 <w:sz w:val="16"/>
                 <w:szCs w:val="24"/>
               </w:rPr>
-              <w:t>: TestingHost</w:t>
-            </w:r>
+              <w:t xml:space="preserve">: </w:t>
+            </w:r>
+            <w:proofErr w:type="spellStart"/>
+            <w:r>
+              <w:rPr>
+                <w:rFonts w:ascii="Arial" w:hAnsi="Arial" w:cs="Arial"/>
+                <w:color w:val="000000"/>
+                <w:sz w:val="16"/>
+                <w:szCs w:val="24"/>
+              </w:rPr>
+              <w:t>TestingHost</w:t>
+            </w:r>
+            <w:proofErr w:type="spellEnd"/>
           </w:p>
         </w:tc>
       </w:tr>
@@ -1473,7 +1674,29 @@
                 <w:sz w:val="16"/>
                 <w:szCs w:val="16"/>
               </w:rPr>
-              <w:t>[UseExternalConnection]</w:t>
+              <w:t>[</w:t>
+            </w:r>
+            <w:proofErr w:type="spellStart"/>
+            <w:r>
+              <w:rPr>
+                <w:rFonts w:ascii="Arial" w:hAnsi="Arial" w:cs="Arial"/>
+                <w:b/>
+                <w:bCs/>
+                <w:sz w:val="16"/>
+                <w:szCs w:val="16"/>
+              </w:rPr>
+              <w:t>UseExternalConnection</w:t>
+            </w:r>
+            <w:proofErr w:type="spellEnd"/>
+            <w:r>
+              <w:rPr>
+                <w:rFonts w:ascii="Arial" w:hAnsi="Arial" w:cs="Arial"/>
+                <w:b/>
+                <w:bCs/>
+                <w:sz w:val="16"/>
+                <w:szCs w:val="16"/>
+              </w:rPr>
+              <w:t>]</w:t>
             </w:r>
           </w:p>
         </w:tc>
@@ -1558,7 +1781,29 @@
                 <w:sz w:val="16"/>
                 <w:szCs w:val="16"/>
               </w:rPr>
-              <w:t>[ExternalConnectionRx]</w:t>
+              <w:t>[</w:t>
+            </w:r>
+            <w:proofErr w:type="spellStart"/>
+            <w:r>
+              <w:rPr>
+                <w:rFonts w:ascii="Arial" w:hAnsi="Arial" w:cs="Arial"/>
+                <w:b/>
+                <w:bCs/>
+                <w:sz w:val="16"/>
+                <w:szCs w:val="16"/>
+              </w:rPr>
+              <w:t>ExternalConnectionRx</w:t>
+            </w:r>
+            <w:proofErr w:type="spellEnd"/>
+            <w:r>
+              <w:rPr>
+                <w:rFonts w:ascii="Arial" w:hAnsi="Arial" w:cs="Arial"/>
+                <w:b/>
+                <w:bCs/>
+                <w:sz w:val="16"/>
+                <w:szCs w:val="16"/>
+              </w:rPr>
+              <w:t>]</w:t>
             </w:r>
           </w:p>
         </w:tc>
@@ -1725,6 +1970,7 @@
               </w:rPr>
               <w:t>[</w:t>
             </w:r>
+            <w:proofErr w:type="spellStart"/>
             <w:r>
               <w:rPr>
                 <w:rFonts w:ascii="Arial" w:hAnsi="Arial" w:cs="Arial"/>
@@ -1735,6 +1981,7 @@
               </w:rPr>
               <w:t>IsInitialized</w:t>
             </w:r>
+            <w:proofErr w:type="spellEnd"/>
             <w:r>
               <w:rPr>
                 <w:rFonts w:ascii="Arial" w:hAnsi="Arial" w:cs="Arial"/>
@@ -1845,7 +2092,29 @@
                 <w:sz w:val="16"/>
                 <w:szCs w:val="16"/>
               </w:rPr>
-              <w:t>[IsConnected]</w:t>
+              <w:t>[</w:t>
+            </w:r>
+            <w:proofErr w:type="spellStart"/>
+            <w:r>
+              <w:rPr>
+                <w:rFonts w:ascii="Arial" w:hAnsi="Arial" w:cs="Arial"/>
+                <w:b/>
+                <w:bCs/>
+                <w:sz w:val="16"/>
+                <w:szCs w:val="16"/>
+              </w:rPr>
+              <w:t>IsConnected</w:t>
+            </w:r>
+            <w:proofErr w:type="spellEnd"/>
+            <w:r>
+              <w:rPr>
+                <w:rFonts w:ascii="Arial" w:hAnsi="Arial" w:cs="Arial"/>
+                <w:b/>
+                <w:bCs/>
+                <w:sz w:val="16"/>
+                <w:szCs w:val="16"/>
+              </w:rPr>
+              <w:t>]</w:t>
             </w:r>
           </w:p>
         </w:tc>
@@ -1930,7 +2199,29 @@
                 <w:sz w:val="16"/>
                 <w:szCs w:val="16"/>
               </w:rPr>
-              <w:t>[IsLoggedIn]</w:t>
+              <w:t>[</w:t>
+            </w:r>
+            <w:proofErr w:type="spellStart"/>
+            <w:r>
+              <w:rPr>
+                <w:rFonts w:ascii="Arial" w:hAnsi="Arial" w:cs="Arial"/>
+                <w:b/>
+                <w:bCs/>
+                <w:sz w:val="16"/>
+                <w:szCs w:val="16"/>
+              </w:rPr>
+              <w:t>IsLoggedIn</w:t>
+            </w:r>
+            <w:proofErr w:type="spellEnd"/>
+            <w:r>
+              <w:rPr>
+                <w:rFonts w:ascii="Arial" w:hAnsi="Arial" w:cs="Arial"/>
+                <w:b/>
+                <w:bCs/>
+                <w:sz w:val="16"/>
+                <w:szCs w:val="16"/>
+              </w:rPr>
+              <w:t>]</w:t>
             </w:r>
           </w:p>
         </w:tc>
@@ -2015,7 +2306,29 @@
                 <w:sz w:val="16"/>
                 <w:szCs w:val="16"/>
               </w:rPr>
-              <w:t>[IsRedundant]</w:t>
+              <w:t>[</w:t>
+            </w:r>
+            <w:proofErr w:type="spellStart"/>
+            <w:r>
+              <w:rPr>
+                <w:rFonts w:ascii="Arial" w:hAnsi="Arial" w:cs="Arial"/>
+                <w:b/>
+                <w:bCs/>
+                <w:sz w:val="16"/>
+                <w:szCs w:val="16"/>
+              </w:rPr>
+              <w:t>IsRedundant</w:t>
+            </w:r>
+            <w:proofErr w:type="spellEnd"/>
+            <w:r>
+              <w:rPr>
+                <w:rFonts w:ascii="Arial" w:hAnsi="Arial" w:cs="Arial"/>
+                <w:b/>
+                <w:bCs/>
+                <w:sz w:val="16"/>
+                <w:szCs w:val="16"/>
+              </w:rPr>
+              <w:t>]</w:t>
             </w:r>
           </w:p>
         </w:tc>
@@ -2097,6 +2410,7 @@
               </w:rPr>
               <w:t>[</w:t>
             </w:r>
+            <w:proofErr w:type="spellStart"/>
             <w:r>
               <w:rPr>
                 <w:rFonts w:ascii="Arial" w:hAnsi="Arial" w:cs="Arial"/>
@@ -2107,6 +2421,7 @@
               </w:rPr>
               <w:t>IsEmulator</w:t>
             </w:r>
+            <w:proofErr w:type="spellEnd"/>
             <w:r>
               <w:rPr>
                 <w:rFonts w:ascii="Arial" w:hAnsi="Arial" w:cs="Arial"/>
@@ -2197,8 +2512,20 @@
                 <w:sz w:val="16"/>
                 <w:szCs w:val="16"/>
               </w:rPr>
-              <w:t>[DesignName</w:t>
-            </w:r>
+              <w:t>[</w:t>
+            </w:r>
+            <w:proofErr w:type="spellStart"/>
+            <w:r>
+              <w:rPr>
+                <w:rFonts w:ascii="Arial" w:hAnsi="Arial" w:cs="Arial"/>
+                <w:b/>
+                <w:bCs/>
+                <w:sz w:val="16"/>
+                <w:szCs w:val="16"/>
+              </w:rPr>
+              <w:t>DesignName</w:t>
+            </w:r>
+            <w:proofErr w:type="spellEnd"/>
             <w:r>
               <w:rPr>
                 <w:rFonts w:ascii="Arial" w:hAnsi="Arial" w:cs="Arial"/>
@@ -2289,7 +2616,29 @@
                 <w:sz w:val="16"/>
                 <w:szCs w:val="16"/>
               </w:rPr>
-              <w:t>[ExternalConnectionTx]</w:t>
+              <w:t>[</w:t>
+            </w:r>
+            <w:proofErr w:type="spellStart"/>
+            <w:r>
+              <w:rPr>
+                <w:rFonts w:ascii="Arial" w:hAnsi="Arial" w:cs="Arial"/>
+                <w:b/>
+                <w:bCs/>
+                <w:sz w:val="16"/>
+                <w:szCs w:val="16"/>
+              </w:rPr>
+              <w:t>ExternalConnectionTx</w:t>
+            </w:r>
+            <w:proofErr w:type="spellEnd"/>
+            <w:r>
+              <w:rPr>
+                <w:rFonts w:ascii="Arial" w:hAnsi="Arial" w:cs="Arial"/>
+                <w:b/>
+                <w:bCs/>
+                <w:sz w:val="16"/>
+                <w:szCs w:val="16"/>
+              </w:rPr>
+              <w:t>]</w:t>
             </w:r>
           </w:p>
         </w:tc>
@@ -2425,6 +2774,7 @@
                 <w:szCs w:val="16"/>
               </w:rPr>
             </w:pPr>
+            <w:proofErr w:type="spellStart"/>
             <w:r>
               <w:rPr>
                 <w:rFonts w:ascii="Arial" w:hAnsi="Arial" w:cs="Arial"/>
@@ -2435,6 +2785,7 @@
               </w:rPr>
               <w:t>CoreID</w:t>
             </w:r>
+            <w:proofErr w:type="spellEnd"/>
           </w:p>
         </w:tc>
         <w:tc>
@@ -2885,8 +3236,19 @@
                 <w:sz w:val="15"/>
                 <w:szCs w:val="24"/>
               </w:rPr>
-              <w:t>: 3 Series Test.smw</w:t>
-            </w:r>
+              <w:t xml:space="preserve">: 3 Series </w:t>
+            </w:r>
+            <w:proofErr w:type="spellStart"/>
+            <w:r>
+              <w:rPr>
+                <w:rFonts w:ascii="Verdana" w:hAnsi="Verdana"/>
+                <w:color w:val="000000"/>
+                <w:sz w:val="15"/>
+                <w:szCs w:val="24"/>
+              </w:rPr>
+              <w:t>Test.smw</w:t>
+            </w:r>
+            <w:proofErr w:type="spellEnd"/>
           </w:p>
           <w:p>
             <w:pPr>
@@ -2950,8 +3312,9 @@
                 <w:sz w:val="15"/>
                 <w:szCs w:val="24"/>
               </w:rPr>
-              <w:t>4 Series Test</w:t>
-            </w:r>
+              <w:t xml:space="preserve">4 Series </w:t>
+            </w:r>
+            <w:proofErr w:type="spellStart"/>
             <w:r>
               <w:rPr>
                 <w:rFonts w:ascii="Verdana" w:hAnsi="Verdana"/>
@@ -2959,8 +3322,18 @@
                 <w:sz w:val="15"/>
                 <w:szCs w:val="24"/>
               </w:rPr>
+              <w:t>Test</w:t>
+            </w:r>
+            <w:r>
+              <w:rPr>
+                <w:rFonts w:ascii="Verdana" w:hAnsi="Verdana"/>
+                <w:color w:val="000000"/>
+                <w:sz w:val="15"/>
+                <w:szCs w:val="24"/>
+              </w:rPr>
               <w:t>.smw</w:t>
             </w:r>
+            <w:proofErr w:type="spellEnd"/>
           </w:p>
         </w:tc>
       </w:tr>

</xml_diff>